<commit_message>
trying to fix things
</commit_message>
<xml_diff>
--- a/SAD_Setup.docx
+++ b/SAD_Setup.docx
@@ -272,19 +272,7 @@
         <w:rPr>
           <w:rFonts w:ascii="Helvetica" w:hAnsi="Helvetica" w:cs="Helvetica"/>
         </w:rPr>
-        <w:t>SE runtime enviro</w:t>
-      </w:r>
-      <w:r>
-        <w:rPr>
-          <w:rFonts w:ascii="Helvetica" w:hAnsi="Helvetica" w:cs="Helvetica"/>
-        </w:rPr>
-        <w:t>nment</w:t>
-      </w:r>
-      <w:r>
-        <w:rPr>
-          <w:rFonts w:ascii="Helvetica" w:hAnsi="Helvetica" w:cs="Helvetica"/>
-        </w:rPr>
-        <w:t xml:space="preserve"> is 1.8.0_121</w:t>
+        <w:t>SE runtime environment is 1.8.0_121</w:t>
       </w:r>
     </w:p>
     <w:p/>
@@ -615,12 +603,25 @@
         </w:rPr>
       </w:pPr>
     </w:p>
-    <w:p>
+    <w:p/>
+    <w:p/>
+    <w:p>
+      <w:r>
+        <w:t xml:space="preserve">To Work in </w:t>
+      </w:r>
+      <w:proofErr w:type="spellStart"/>
+      <w:r>
+        <w:t>MySql</w:t>
+      </w:r>
+      <w:proofErr w:type="spellEnd"/>
+    </w:p>
+    <w:p>
+      <w:r>
+        <w:t>-View – Tool Windows - Databases</w:t>
+      </w:r>
       <w:bookmarkStart w:id="0" w:name="_GoBack"/>
       <w:bookmarkEnd w:id="0"/>
     </w:p>
-    <w:p/>
-    <w:p/>
     <w:sectPr>
       <w:pgSz w:w="12240" w:h="15840"/>
       <w:pgMar w:top="1440" w:right="1440" w:bottom="1440" w:left="1440" w:header="720" w:footer="720" w:gutter="0"/>
@@ -1035,6 +1036,7 @@
   <w:style w:type="character" w:default="1" w:styleId="DefaultParagraphFont">
     <w:name w:val="Default Paragraph Font"/>
     <w:uiPriority w:val="1"/>
+    <w:semiHidden/>
     <w:unhideWhenUsed/>
   </w:style>
   <w:style w:type="table" w:default="1" w:styleId="TableNormal">

</xml_diff>